<commit_message>
Ch 16 to 18
</commit_message>
<xml_diff>
--- a/Chapter 16.docx
+++ b/Chapter 16.docx
@@ -59,8 +59,13 @@
         </w:numPr>
       </w:pPr>
       <w:r>
-        <w:t>Understand when and how to use a correlation analysis</w:t>
-      </w:r>
+        <w:t xml:space="preserve">Understand when and how to use a correlation </w:t>
+      </w:r>
+      <w:proofErr w:type="gramStart"/>
+      <w:r>
+        <w:t>analysis</w:t>
+      </w:r>
+      <w:proofErr w:type="gramEnd"/>
     </w:p>
     <w:p>
       <w:pPr>
@@ -76,6 +81,7 @@
       <w:r>
         <w:t xml:space="preserve">Pearson’s and Spearman’s </w:t>
       </w:r>
+      <w:proofErr w:type="gramStart"/>
       <w:r>
         <w:rPr>
           <w:i/>
@@ -83,6 +89,7 @@
         </w:rPr>
         <w:t>r</w:t>
       </w:r>
+      <w:proofErr w:type="gramEnd"/>
     </w:p>
     <w:p>
       <w:pPr>
@@ -93,8 +100,13 @@
         </w:numPr>
       </w:pPr>
       <w:r>
-        <w:t>Understand when and how to do a X2 analysis with categorical data</w:t>
-      </w:r>
+        <w:t xml:space="preserve">Understand when and how to do a X2 analysis with categorical </w:t>
+      </w:r>
+      <w:proofErr w:type="gramStart"/>
+      <w:r>
+        <w:t>data</w:t>
+      </w:r>
+      <w:proofErr w:type="gramEnd"/>
     </w:p>
     <w:p>
       <w:pPr>
@@ -133,7 +145,15 @@
         <w:t>correlation coefficient </w:t>
       </w:r>
       <w:r>
-        <w:t>describes the strength and direction of the relationship between two variables. The values of a correlation coefficient can range from −1.00 (the strongest possible negative relationship) to +1.00 (the strongest possible positive relationship). A value of 0 means there is no relationship between the two variables. Positive correlation coefficients indicate that as the values of one variable increase, so do the values of the other variable. A good example of a positive correlation is the correlation between height and weight, because as height increases weight also tends to increase. Negative correlation coefficients indicate that as the value of one variable increase, the values of the other variable decrease. An example of a negative correlation is the correlation between stressful life events and happiness; because as stress increases, happiness is likely to decrease.</w:t>
+        <w:t xml:space="preserve">describes the strength and direction of the relationship between two variables. The values of a correlation coefficient can range from −1.00 (the strongest possible negative relationship) to +1.00 (the strongest possible positive relationship). A value of 0 means there is no relationship between the two variables. Positive correlation coefficients indicate that as the values of one variable increase, so do the values of the other variable. A good example of a positive correlation is the correlation between height and weight, because as height increases weight also tends to increase. Negative correlation coefficients indicate that as the value of one variable </w:t>
+      </w:r>
+      <w:proofErr w:type="gramStart"/>
+      <w:r>
+        <w:t>increase</w:t>
+      </w:r>
+      <w:proofErr w:type="gramEnd"/>
+      <w:r>
+        <w:t>, the values of the other variable decrease. An example of a negative correlation is the correlation between stressful life events and happiness; because as stress increases, happiness is likely to decrease.</w:t>
       </w:r>
     </w:p>
     <w:p>
@@ -219,7 +239,15 @@
         <w:t>positive relationship</w:t>
       </w:r>
       <w:r>
-        <w:t xml:space="preserve">, in which higher scores on one variable tend to be associated with higher scores on the other. In other words, they move in the same direction, either both up or both down. A </w:t>
+        <w:t xml:space="preserve">, in which higher scores on one variable tend to be associated with higher scores on the other. In other words, they move in the same direction, </w:t>
+      </w:r>
+      <w:proofErr w:type="gramStart"/>
+      <w:r>
+        <w:t>either both</w:t>
+      </w:r>
+      <w:proofErr w:type="gramEnd"/>
+      <w:r>
+        <w:t xml:space="preserve"> up or both down. A </w:t>
       </w:r>
       <w:r>
         <w:rPr>
@@ -332,13 +360,7 @@
         <w:ind w:firstLine="288"/>
       </w:pPr>
       <w:r>
-        <w:t xml:space="preserve">An analysis that produces a correlation coefficient is expressed with </w:t>
-      </w:r>
-      <w:r>
-        <w:t>the</w:t>
-      </w:r>
-      <w:r>
-        <w:t xml:space="preserve"> statistical parameter, </w:t>
+        <w:t xml:space="preserve">An analysis that produces a correlation coefficient is expressed with the statistical parameter, </w:t>
       </w:r>
       <w:r>
         <w:rPr>
@@ -348,10 +370,7 @@
         <w:t>r</w:t>
       </w:r>
       <w:r>
-        <w:t xml:space="preserve">, which </w:t>
-      </w:r>
-      <w:r>
-        <w:t xml:space="preserve">like other statistical parameters (t, F) reflects the strength of the relationship between the variables.  It is also associated with a p-value, which always has the same definition, the probability of observing this relationship by chance if the null hypothesis was correct.  For a correlation analysis, the null hypothesis is that there is no relationship between variables which would produce an </w:t>
+        <w:t xml:space="preserve">, which like other statistical parameters (t, F) reflects the strength of the relationship between the variables.  It is also associated with a p-value, which always has the same definition, the probability of observing this relationship by chance if the null hypothesis was correct.  For a correlation analysis, the null hypothesis is that there is no relationship between variables which would produce an </w:t>
       </w:r>
       <w:r>
         <w:rPr>
@@ -490,10 +509,7 @@
               <w:t>r</w:t>
             </w:r>
             <w:r>
-              <w:t xml:space="preserve"> </w:t>
-            </w:r>
-            <w:r>
-              <w:t>= 0.2, very small effect</w:t>
+              <w:t xml:space="preserve"> = 0.2, very small effect</w:t>
             </w:r>
           </w:p>
         </w:tc>
@@ -514,10 +530,7 @@
               <w:t>r</w:t>
             </w:r>
             <w:r>
-              <w:t xml:space="preserve"> </w:t>
-            </w:r>
-            <w:r>
-              <w:t>= 0.3, small effect</w:t>
+              <w:t xml:space="preserve"> = 0.3, small effect</w:t>
             </w:r>
           </w:p>
         </w:tc>
@@ -612,10 +625,7 @@
               <w:t>r</w:t>
             </w:r>
             <w:r>
-              <w:t xml:space="preserve"> </w:t>
-            </w:r>
-            <w:r>
-              <w:t>= .0.5, moderate to large effect</w:t>
+              <w:t xml:space="preserve"> = 0.5, moderate to large effect</w:t>
             </w:r>
           </w:p>
         </w:tc>
@@ -636,10 +646,7 @@
               <w:t>r</w:t>
             </w:r>
             <w:r>
-              <w:t xml:space="preserve"> </w:t>
-            </w:r>
-            <w:r>
-              <w:t>= 0.8, large effect</w:t>
+              <w:t xml:space="preserve"> = 0.8, large effect</w:t>
             </w:r>
           </w:p>
         </w:tc>
@@ -881,7 +888,15 @@
         <w:ind w:firstLine="288"/>
       </w:pPr>
       <w:r>
-        <w:t xml:space="preserve">The other common situations in which the value of Pearson’s r can be misleading is when one or both of the variables have a limited range in the sample relative to the population. This problem is referred to as restriction of range. Assume, for example, that there is a strong negative correlation between people’s age and their enjoyment of hip hop music as shown by the scatterplot </w:t>
+        <w:t xml:space="preserve">The other common </w:t>
+      </w:r>
+      <w:proofErr w:type="gramStart"/>
+      <w:r>
+        <w:t>situations</w:t>
+      </w:r>
+      <w:proofErr w:type="gramEnd"/>
+      <w:r>
+        <w:t xml:space="preserve"> in which the value of Pearson’s r can be misleading is when one or both of the variables have a limited range in the sample relative to the population. This problem is referred to as restriction of range. Assume, for example, that there is a strong negative correlation between people’s age and their enjoyment of hip hop music as shown by the scatterplot </w:t>
       </w:r>
       <w:r>
         <w:t xml:space="preserve">across age ranges from 18 to 80.  However, if data were collected from a restricted range sample, e.g., 18 to 24, the relationship might not be visible.  This is yet another example of why we cannot confidently draw conclusions from null results.  It is also a reminder that calculation of a correlation coefficient based on Pearson’s r depends on having data sampled </w:t>
@@ -898,7 +913,15 @@
         <w:ind w:firstLine="288"/>
       </w:pPr>
       <w:r>
-        <w:t xml:space="preserve">A tool to be aware for conditions in which the data are not normally distributed is the </w:t>
+        <w:t xml:space="preserve">A tool to be aware </w:t>
+      </w:r>
+      <w:proofErr w:type="gramStart"/>
+      <w:r>
+        <w:t>for</w:t>
+      </w:r>
+      <w:proofErr w:type="gramEnd"/>
+      <w:r>
+        <w:t xml:space="preserve"> conditions in which the data are not normally distributed is the </w:t>
       </w:r>
       <w:r>
         <w:rPr>
@@ -968,7 +991,31 @@
         <w:t xml:space="preserve"> or you aren’t.  Measures of these kinds of variables are ‘binary’ in that there are two possibilities.  It is also possible to have categorical variables for which there are more than two alternatives.  In general, if the alternatives can be ordered in a systematic, ranked way, these will often be coded as a familiar continuous variable.</w:t>
       </w:r>
       <w:r>
-        <w:t xml:space="preserve">  But there are plenty of cases where there is a range of options that are each independent choices.  For example, one might look at some aspect of high school education and what college within Northwestern a student applied with the possible outcomes being WCAS, McCormick, Medill, or the Bienen School of Music.  Here the outcome variable is categorical across four possibilities.</w:t>
+        <w:t xml:space="preserve">  But there are plenty of cases where there is a range of options that are each independent </w:t>
+      </w:r>
+      <w:proofErr w:type="gramStart"/>
+      <w:r>
+        <w:t>choices</w:t>
+      </w:r>
+      <w:proofErr w:type="gramEnd"/>
+      <w:r>
+        <w:t xml:space="preserve">.  For example, one might look at some </w:t>
+      </w:r>
+      <w:proofErr w:type="gramStart"/>
+      <w:r>
+        <w:t>aspect</w:t>
+      </w:r>
+      <w:proofErr w:type="gramEnd"/>
+      <w:r>
+        <w:t xml:space="preserve"> of high school education and what college within Northwestern a student applied with the possible outcomes being WCAS, McCormick, Medill, or the </w:t>
+      </w:r>
+      <w:proofErr w:type="spellStart"/>
+      <w:r>
+        <w:t>Bienen</w:t>
+      </w:r>
+      <w:proofErr w:type="spellEnd"/>
+      <w:r>
+        <w:t xml:space="preserve"> School of Music.  Here the outcome variable is categorical across four possibilities.</w:t>
       </w:r>
     </w:p>
     <w:p>
@@ -1286,7 +1333,15 @@
         <w:t>Looking at the outcome counts, we can see that the</w:t>
       </w:r>
       <w:r>
-        <w:t xml:space="preserve"> number of people with injuries is lower in the group that stretches, but we should also note that there are different numbers of participants in the stretch/no-stretch conditions.  To correct for this, we should calculate ra</w:t>
+        <w:t xml:space="preserve"> number of people with injuries is lower in the group that stretches, but we should also note that there are different numbers of participants in the stretch/no-stretch conditions.  To </w:t>
+      </w:r>
+      <w:proofErr w:type="gramStart"/>
+      <w:r>
+        <w:t>correct for</w:t>
+      </w:r>
+      <w:proofErr w:type="gramEnd"/>
+      <w:r>
+        <w:t xml:space="preserve"> this, we should calculate ra</w:t>
       </w:r>
       <w:r>
         <w:t>te</w:t>
@@ -1295,7 +1350,31 @@
         <w:t>s for all the conditions here to see if there is evidence the injury rate is different for the two stretching conditions.</w:t>
       </w:r>
       <w:r>
-        <w:t xml:space="preserve">  The rate of injury for the stretches condition is 55/350 = 15.7%.  The rate of injury the not stretching condition is 231/450 = 51.3%.  That is clearly a lot higher, but what we have done so far is effectively calculated the descriptive statistics for a categorical design.  We need a statistical test to identify if this difference is statistically reliable that will give us a familiar p-value, the probability of observing this pattern of data under the null hypothesis.  The null hypothesis here is that stretching or not are associated with injuries at the roughly the same rate overall (and the observed different was somehow just luck).</w:t>
+        <w:t xml:space="preserve">  The rate of injury for the stretches condition is 55/350 = 15.7%.  The rate of </w:t>
+      </w:r>
+      <w:proofErr w:type="gramStart"/>
+      <w:r>
+        <w:t>injury</w:t>
+      </w:r>
+      <w:proofErr w:type="gramEnd"/>
+      <w:r>
+        <w:t xml:space="preserve"> the not stretching condition is 231/450 = 51.3%.  That is clearly a lot higher, but what we have done so far is effectively </w:t>
+      </w:r>
+      <w:proofErr w:type="gramStart"/>
+      <w:r>
+        <w:t>calculated</w:t>
+      </w:r>
+      <w:proofErr w:type="gramEnd"/>
+      <w:r>
+        <w:t xml:space="preserve"> the descriptive statistics for a categorical design.  We need a statistical test to identify if this difference is statistically reliable that will give us a familiar p-value, the probability of observing this pattern of data under the null hypothesis.  The null hypothesis here is that stretching or not </w:t>
+      </w:r>
+      <w:proofErr w:type="gramStart"/>
+      <w:r>
+        <w:t>are</w:t>
+      </w:r>
+      <w:proofErr w:type="gramEnd"/>
+      <w:r>
+        <w:t xml:space="preserve"> associated with injuries at the roughly the same rate overall (and the observed different was somehow just luck).</w:t>
       </w:r>
     </w:p>
     <w:p>
@@ -1345,7 +1424,15 @@
       </w:r>
       <w:r>
         <w:lastRenderedPageBreak/>
-        <w:t>does not have to be 50% just because there are two possibilities.  We can estimate the average injury rate by looking at the total number of injuries over all the participants ignoring the stretching condition (just as we did with marginal means for main effects in ANOVA).  There were a total of 286 injuries out of the 800 participants, which is a rate of 35.8%</w:t>
+        <w:t xml:space="preserve">does not have to be 50% just because there are two possibilities.  We can estimate the average injury rate by looking at the total number of injuries over all the participants ignoring the stretching condition (just as we did with marginal means for main effects in ANOVA).  There </w:t>
+      </w:r>
+      <w:proofErr w:type="gramStart"/>
+      <w:r>
+        <w:t>were</w:t>
+      </w:r>
+      <w:proofErr w:type="gramEnd"/>
+      <w:r>
+        <w:t xml:space="preserve"> a total of 286 injuries out of the 800 participants, which is a rate of 35.8%</w:t>
       </w:r>
       <w:r>
         <w:t xml:space="preserve">.  The </w:t>
@@ -1615,13 +1702,7 @@
         <w:t>2</w:t>
       </w:r>
       <w:r>
-        <w:t xml:space="preserve">, which has a useful verbal description of </w:t>
-      </w:r>
-      <w:r>
-        <w:t>“percentage of variance accounted for”</w:t>
-      </w:r>
-      <w:r>
-        <w:t xml:space="preserve"> in the data.  This is, in fact, the same </w:t>
+        <w:t xml:space="preserve">, which has a useful verbal description of “percentage of variance accounted for” in the data.  This is, in fact, the same </w:t>
       </w:r>
       <w:r>
         <w:rPr>
@@ -1756,19 +1837,7 @@
         <w:t xml:space="preserve">Most complex correlational research involves measuring several variables—either binary or continuous—and then assessing the statistical relationships among them. For example, </w:t>
       </w:r>
       <w:r>
-        <w:t>Radcliffe</w:t>
-      </w:r>
-      <w:r>
-        <w:t xml:space="preserve"> &amp;</w:t>
-      </w:r>
-      <w:r>
-        <w:t xml:space="preserve"> Klein </w:t>
-      </w:r>
-      <w:r>
-        <w:t>(</w:t>
-      </w:r>
-      <w:r>
-        <w:t>2002)</w:t>
+        <w:t>Radcliffe &amp; Klein (2002)</w:t>
       </w:r>
       <w:r>
         <w:t xml:space="preserve"> studied a sample of middle-aged adults to see how their level of optimism (measured by using a short questionnaire called the Life Orientation Test) relates to several other variables related to having a heart attack. These included their health, their knowledge of heart attack risk factors, and their beliefs about their own risk of having a heart attack. They found that more optimistic participants were healthier (e.g., they exercised more and had lower blood pressure), knew about heart attack risk factors, and correctly believed their own risk to be lower than that of their peers.</w:t>
@@ -1783,20 +1852,13 @@
       <w:r>
         <w:t xml:space="preserve">In another example, </w:t>
       </w:r>
-      <w:r>
-        <w:t>Jouriles, Garrido, Rosenfield</w:t>
-      </w:r>
-      <w:r>
-        <w:t xml:space="preserve"> &amp; </w:t>
-      </w:r>
-      <w:r>
-        <w:t>McDonald</w:t>
-      </w:r>
-      <w:r>
-        <w:t xml:space="preserve"> (</w:t>
-      </w:r>
-      <w:r>
-        <w:t>2009).</w:t>
+      <w:proofErr w:type="spellStart"/>
+      <w:r>
+        <w:t>Jouriles</w:t>
+      </w:r>
+      <w:proofErr w:type="spellEnd"/>
+      <w:r>
+        <w:t>, Garrido, Rosenfield &amp; McDonald (2009).</w:t>
       </w:r>
       <w:r>
         <w:t xml:space="preserve"> measured adolescents’ experiences of physical and psychological relationship aggression and their psychological </w:t>
@@ -2309,34 +2371,7 @@
         <w:t xml:space="preserve">organize the </w:t>
       </w:r>
       <w:r>
-        <w:t xml:space="preserve">observed data as arising from a smaller number of predictor variables than were originally used. </w:t>
-      </w:r>
-      <w:r>
-        <w:t>As a</w:t>
-      </w:r>
-      <w:r>
-        <w:t>n</w:t>
-      </w:r>
-      <w:r>
-        <w:t xml:space="preserve"> example, researchers Rentfrow </w:t>
-      </w:r>
-      <w:r>
-        <w:t>&amp;</w:t>
-      </w:r>
-      <w:r>
-        <w:t xml:space="preserve"> Gosling</w:t>
-      </w:r>
-      <w:r>
-        <w:t xml:space="preserve"> (2008)</w:t>
-      </w:r>
-      <w:r>
-        <w:t xml:space="preserve"> asked more than 1,700 university students to rate how much they liked 14 different popular genres of music. They then submitted these 14 variables to a factor analysis, which identified four distinct </w:t>
-      </w:r>
-      <w:r>
-        <w:t xml:space="preserve">underlying </w:t>
-      </w:r>
-      <w:r>
-        <w:t>factors. The researchers called them </w:t>
+        <w:t>observed data as arising from a smaller number of predictor variables than were originally used. As an example, researchers Rentfrow &amp; Gosling (2008) asked more than 1,700 university students to rate how much they liked 14 different popular genres of music. They then submitted these 14 variables to a factor analysis, which identified four distinct underlying factors. The researchers called them </w:t>
       </w:r>
       <w:r>
         <w:rPr>
@@ -2372,13 +2407,18 @@
         <w:t>Energetic and Rhythmic</w:t>
       </w:r>
       <w:r>
-        <w:t xml:space="preserve"> (rap/hip-hop, soul/funk, and electronica)</w:t>
-      </w:r>
-      <w:r>
-        <w:t>.  The underlying idea is that the rating of the blues, jazz, classical and folk music tended to be similar to each other, so these are reduced to one underlying factor.  Note that this analysis does not tell you anything about what the factor means, which is often considered a weakness of this approach, leaving it up to the authors to decide to describe this cluster as “Reflected and Complex.”</w:t>
-      </w:r>
-      <w:r>
-        <w:t xml:space="preserve">  The analysis provides a table of “factor loadings” (below) which indicate how well each of the observed measures relates to the inferred cluster (factor).</w:t>
+        <w:t xml:space="preserve"> (rap/hip-hop, soul/funk, and electronica).  The underlying idea is that the rating of the blues, jazz, classical and folk music tended to be similar to each other, so these are reduced to one underlying factor.  Note that this analysis does not tell you anything about what the factor means, which is often considered a weakness of this approach, leaving it up to the authors to decide to describe this cluster as “Reflected and Complex.”</w:t>
+      </w:r>
+      <w:r>
+        <w:t xml:space="preserve">  The analysis provides a table of “factor loadings” (below) which </w:t>
+      </w:r>
+      <w:proofErr w:type="gramStart"/>
+      <w:r>
+        <w:t>indicate</w:t>
+      </w:r>
+      <w:proofErr w:type="gramEnd"/>
+      <w:r>
+        <w:t xml:space="preserve"> how well each of the observed measures relates to the inferred cluster (factor).</w:t>
       </w:r>
     </w:p>
     <w:p>
@@ -3167,9 +3207,11 @@
             <w:pPr>
               <w:pStyle w:val="Standard"/>
             </w:pPr>
+            <w:proofErr w:type="gramStart"/>
             <w:r>
               <w:t>Sound tracks</w:t>
             </w:r>
+            <w:proofErr w:type="gramEnd"/>
           </w:p>
         </w:tc>
         <w:tc>
@@ -3666,7 +3708,23 @@
         <w:ind w:firstLine="288"/>
       </w:pPr>
       <w:r>
-        <w:t xml:space="preserve">Another important use of complex correlational research is to explore possible causal relationships among variables. This might seem surprising given the oft-quoted saying that “correlation does not imply causation.” It is true that correlational research cannot unambiguously establish that one variable causes another. Complex correlational research, however, can often be used to rule out other plausible interpretations. The primary way of doing this is through the </w:t>
+        <w:t xml:space="preserve">Another important use of complex correlational research is to explore possible causal relationships among variables. This might seem surprising given the </w:t>
+      </w:r>
+      <w:proofErr w:type="gramStart"/>
+      <w:r>
+        <w:t>oft-quoted</w:t>
+      </w:r>
+      <w:proofErr w:type="gramEnd"/>
+      <w:r>
+        <w:t xml:space="preserve"> saying that “correlation does not imply causation.” It is true that correlational research cannot unambiguously establish that one variable </w:t>
+      </w:r>
+      <w:proofErr w:type="gramStart"/>
+      <w:r>
+        <w:t>causes</w:t>
+      </w:r>
+      <w:proofErr w:type="gramEnd"/>
+      <w:r>
+        <w:t xml:space="preserve"> another. Complex correlational research, however, can often be used to rule out other plausible interpretations. The primary way of doing this is through the </w:t>
       </w:r>
       <w:r>
         <w:rPr>
@@ -3689,7 +3747,15 @@
         <w:t>. Using this technique, researchers can examine the relationship between two variables, while statistically controlling for one or more potential third variables.</w:t>
       </w:r>
       <w:r>
-        <w:t xml:space="preserve">  You will typically see this described as “controlling for,” as in X appears to cause a change in Y controlling for Z in an analysis where the effect of Z are attempted to be controlled for to try to give an independent view of how X affects Y.</w:t>
+        <w:t xml:space="preserve">  You will typically see this described as “controlling for,” as in X appears to cause a change in Y controlling for Z in an analysis where the effect of Z </w:t>
+      </w:r>
+      <w:proofErr w:type="gramStart"/>
+      <w:r>
+        <w:t>are</w:t>
+      </w:r>
+      <w:proofErr w:type="gramEnd"/>
+      <w:r>
+        <w:t xml:space="preserve"> attempted to be controlled for to try to give an independent view of how X affects Y.</w:t>
       </w:r>
     </w:p>
     <w:p>

</xml_diff>